<commit_message>
Them chu de bao cao
</commit_message>
<xml_diff>
--- a/BaoCaoGK.docx
+++ b/BaoCaoGK.docx
@@ -4019,6 +4019,157 @@
           <w:r>
             <w:rPr>
               <w:rFonts w:asciiTheme="majorHAnsi" w:hAnsiTheme="majorHAnsi" w:cstheme="majorHAnsi"/>
+              <w:noProof/>
+            </w:rPr>
+            <mc:AlternateContent>
+              <mc:Choice Requires="wps">
+                <w:drawing>
+                  <wp:anchor distT="0" distB="0" distL="114300" distR="114300" simplePos="0" relativeHeight="251671552" behindDoc="0" locked="0" layoutInCell="1" allowOverlap="1" wp14:anchorId="57088FE2" wp14:editId="34E5F89A">
+                    <wp:simplePos x="0" y="0"/>
+                    <wp:positionH relativeFrom="column">
+                      <wp:posOffset>295910</wp:posOffset>
+                    </wp:positionH>
+                    <wp:positionV relativeFrom="paragraph">
+                      <wp:posOffset>3099435</wp:posOffset>
+                    </wp:positionV>
+                    <wp:extent cx="6369480" cy="1384300"/>
+                    <wp:effectExtent l="0" t="0" r="0" b="6350"/>
+                    <wp:wrapNone/>
+                    <wp:docPr id="1756261556" name="Hộp Văn bản 1"/>
+                    <wp:cNvGraphicFramePr/>
+                    <a:graphic xmlns:a="http://schemas.openxmlformats.org/drawingml/2006/main">
+                      <a:graphicData uri="http://schemas.microsoft.com/office/word/2010/wordprocessingShape">
+                        <wps:wsp>
+                          <wps:cNvSpPr txBox="1"/>
+                          <wps:spPr>
+                            <a:xfrm>
+                              <a:off x="0" y="0"/>
+                              <a:ext cx="6369480" cy="1384300"/>
+                            </a:xfrm>
+                            <a:prstGeom prst="rect">
+                              <a:avLst/>
+                            </a:prstGeom>
+                            <a:solidFill>
+                              <a:schemeClr val="lt1"/>
+                            </a:solidFill>
+                            <a:ln w="6350">
+                              <a:noFill/>
+                            </a:ln>
+                          </wps:spPr>
+                          <wps:txbx>
+                            <w:txbxContent>
+                              <w:p>
+                                <w:pPr>
+                                  <w:jc w:val="center"/>
+                                  <w:rPr>
+                                    <w:rFonts w:asciiTheme="majorHAnsi" w:hAnsiTheme="majorHAnsi" w:cstheme="majorHAnsi"/>
+                                    <w:b/>
+                                    <w:bCs/>
+                                    <w:sz w:val="56"/>
+                                    <w:szCs w:val="52"/>
+                                  </w:rPr>
+                                </w:pPr>
+                                <w:r>
+                                  <w:rPr>
+                                    <w:rFonts w:asciiTheme="majorHAnsi" w:hAnsiTheme="majorHAnsi" w:cstheme="majorHAnsi"/>
+                                    <w:b/>
+                                    <w:bCs/>
+                                    <w:sz w:val="56"/>
+                                    <w:szCs w:val="52"/>
+                                  </w:rPr>
+                                  <w:t>Chủ đề:</w:t>
+                                </w:r>
+                              </w:p>
+                              <w:p>
+                                <w:pPr>
+                                  <w:jc w:val="center"/>
+                                  <w:rPr>
+                                    <w:rFonts w:asciiTheme="majorHAnsi" w:hAnsiTheme="majorHAnsi" w:cstheme="majorHAnsi"/>
+                                    <w:sz w:val="56"/>
+                                    <w:szCs w:val="52"/>
+                                  </w:rPr>
+                                </w:pPr>
+                                <w:r>
+                                  <w:rPr>
+                                    <w:rFonts w:asciiTheme="majorHAnsi" w:hAnsiTheme="majorHAnsi" w:cstheme="majorHAnsi"/>
+                                    <w:sz w:val="56"/>
+                                    <w:szCs w:val="52"/>
+                                  </w:rPr>
+                                  <w:t>Website tin tức NewsFlash</w:t>
+                                </w:r>
+                              </w:p>
+                            </w:txbxContent>
+                          </wps:txbx>
+                          <wps:bodyPr rot="0" spcFirstLastPara="0" vertOverflow="overflow" horzOverflow="overflow" vert="horz" wrap="square" lIns="91440" tIns="45720" rIns="91440" bIns="45720" numCol="1" spcCol="0" rtlCol="0" fromWordArt="0" anchor="t" anchorCtr="0" forceAA="0" compatLnSpc="1">
+                            <a:prstTxWarp prst="textNoShape">
+                              <a:avLst/>
+                            </a:prstTxWarp>
+                            <a:noAutofit/>
+                          </wps:bodyPr>
+                        </wps:wsp>
+                      </a:graphicData>
+                    </a:graphic>
+                    <wp14:sizeRelV relativeFrom="margin">
+                      <wp14:pctHeight>0</wp14:pctHeight>
+                    </wp14:sizeRelV>
+                  </wp:anchor>
+                </w:drawing>
+              </mc:Choice>
+              <mc:Fallback>
+                <w:pict>
+                  <v:shape w14:anchorId="57088FE2" id="Hộp Văn bản 1" o:spid="_x0000_s1057" type="#_x0000_t202" style="position:absolute;left:0;text-align:left;margin-left:23.3pt;margin-top:244.05pt;width:501.55pt;height:109pt;z-index:251671552;visibility:visible;mso-wrap-style:square;mso-height-percent:0;mso-wrap-distance-left:9pt;mso-wrap-distance-top:0;mso-wrap-distance-right:9pt;mso-wrap-distance-bottom:0;mso-position-horizontal:absolute;mso-position-horizontal-relative:text;mso-position-vertical:absolute;mso-position-vertical-relative:text;mso-height-percent:0;mso-height-relative:margin;v-text-anchor:top" o:gfxdata="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" fillcolor="white [3201]" stroked="f" strokeweight=".5pt">
+                    <v:textbox>
+                      <w:txbxContent>
+                        <w:p>
+                          <w:pPr>
+                            <w:jc w:val="center"/>
+                            <w:rPr>
+                              <w:rFonts w:asciiTheme="majorHAnsi" w:hAnsiTheme="majorHAnsi" w:cstheme="majorHAnsi"/>
+                              <w:b/>
+                              <w:bCs/>
+                              <w:sz w:val="56"/>
+                              <w:szCs w:val="52"/>
+                            </w:rPr>
+                          </w:pPr>
+                          <w:r>
+                            <w:rPr>
+                              <w:rFonts w:asciiTheme="majorHAnsi" w:hAnsiTheme="majorHAnsi" w:cstheme="majorHAnsi"/>
+                              <w:b/>
+                              <w:bCs/>
+                              <w:sz w:val="56"/>
+                              <w:szCs w:val="52"/>
+                            </w:rPr>
+                            <w:t>Chủ đề:</w:t>
+                          </w:r>
+                        </w:p>
+                        <w:p>
+                          <w:pPr>
+                            <w:jc w:val="center"/>
+                            <w:rPr>
+                              <w:rFonts w:asciiTheme="majorHAnsi" w:hAnsiTheme="majorHAnsi" w:cstheme="majorHAnsi"/>
+                              <w:sz w:val="56"/>
+                              <w:szCs w:val="52"/>
+                            </w:rPr>
+                          </w:pPr>
+                          <w:r>
+                            <w:rPr>
+                              <w:rFonts w:asciiTheme="majorHAnsi" w:hAnsiTheme="majorHAnsi" w:cstheme="majorHAnsi"/>
+                              <w:sz w:val="56"/>
+                              <w:szCs w:val="52"/>
+                            </w:rPr>
+                            <w:t>Website tin tức NewsFlash</w:t>
+                          </w:r>
+                        </w:p>
+                      </w:txbxContent>
+                    </v:textbox>
+                  </v:shape>
+                </w:pict>
+              </mc:Fallback>
+            </mc:AlternateContent>
+          </w:r>
+          <w:r>
+            <w:rPr>
+              <w:rFonts w:asciiTheme="majorHAnsi" w:hAnsiTheme="majorHAnsi" w:cstheme="majorHAnsi"/>
             </w:rPr>
             <w:br w:type="page"/>
           </w:r>
@@ -4028,7 +4179,7 @@
     <w:sdt>
       <w:sdtPr>
         <w:rPr>
-          <w:rFonts w:eastAsiaTheme="minorHAnsi" w:cstheme="majorHAnsi"/>
+          <w:rFonts w:asciiTheme="minorHAnsi" w:eastAsiaTheme="minorHAnsi" w:hAnsiTheme="minorHAnsi" w:cstheme="majorHAnsi"/>
           <w:color w:val="auto"/>
           <w:kern w:val="2"/>
           <w:sz w:val="22"/>
@@ -8391,7 +8542,7 @@
         </mc:Choice>
         <mc:Fallback>
           <w:pict>
-            <v:rect w14:anchorId="0B8A58FE" id="Hình chữ nhật 55" o:spid="_x0000_s1057" style="position:absolute;margin-left:0;margin-top:0;width:468.5pt;height:21.3pt;z-index:-251657216;visibility:visible;mso-wrap-style:square;mso-width-percent:1000;mso-height-percent:27;mso-top-percent:45;mso-wrap-distance-left:9.35pt;mso-wrap-distance-top:0;mso-wrap-distance-right:9.35pt;mso-wrap-distance-bottom:0;mso-position-horizontal:center;mso-position-horizontal-relative:margin;mso-position-vertical-relative:page;mso-width-percent:1000;mso-height-percent:27;mso-top-percent:45;mso-width-relative:margin;mso-height-relative:page;v-text-anchor:middle" o:gfxdata="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" o:allowoverlap="f" fillcolor="#4472c4 [3204]" stroked="f" strokeweight="1pt">
+            <v:rect w14:anchorId="0B8A58FE" id="Hình chữ nhật 55" o:spid="_x0000_s1058" style="position:absolute;margin-left:0;margin-top:0;width:468.5pt;height:21.3pt;z-index:-251657216;visibility:visible;mso-wrap-style:square;mso-width-percent:1000;mso-height-percent:27;mso-top-percent:45;mso-wrap-distance-left:9.35pt;mso-wrap-distance-top:0;mso-wrap-distance-right:9.35pt;mso-wrap-distance-bottom:0;mso-position-horizontal:center;mso-position-horizontal-relative:margin;mso-position-vertical-relative:page;mso-width-percent:1000;mso-height-percent:27;mso-top-percent:45;mso-width-relative:margin;mso-height-relative:page;v-text-anchor:middle" o:gfxdata="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" o:allowoverlap="f" fillcolor="#4472c4 [3204]" stroked="f" strokeweight="1pt">
               <v:textbox style="mso-fit-shape-to-text:t">
                 <w:txbxContent>
                   <w:sdt>

</xml_diff>